<commit_message>
added project for controlling an lcd via i2c
</commit_message>
<xml_diff>
--- a/Handout_RaspiUndElektronik.docx
+++ b/Handout_RaspiUndElektronik.docx
@@ -31,8 +31,13 @@
       <w:r>
         <w:br/>
       </w:r>
-      <w:r>
-        <w:t xml:space="preserve">DGhK </w:t>
+      <w:proofErr w:type="spellStart"/>
+      <w:r>
+        <w:t>DGhK</w:t>
+      </w:r>
+      <w:proofErr w:type="spellEnd"/>
+      <w:r>
+        <w:t xml:space="preserve"> </w:t>
       </w:r>
       <w:r>
         <w:t>Ostercamp 2025</w:t>
@@ -96,13 +101,27 @@
         </w:r>
       </w:hyperlink>
       <w:r>
-        <w:t xml:space="preserve"> - englischsprachige Website der Rasspberry Pi Foundation, der Entwickler des Pico</w:t>
-      </w:r>
-      <w:r>
-        <w:t xml:space="preserve"> </w:t>
-      </w:r>
-      <w:r>
-        <w:t>, mit allen notwendigen Infos um mit dem Pico durchzustarten</w:t>
+        <w:t xml:space="preserve"> - englischsprachige Website der </w:t>
+      </w:r>
+      <w:r>
+        <w:t>Raspberry</w:t>
+      </w:r>
+      <w:r>
+        <w:t xml:space="preserve"> Pi Foundation, der Entwickler des Pico</w:t>
+      </w:r>
+      <w:r>
+        <w:t>,</w:t>
+      </w:r>
+      <w:r>
+        <w:t xml:space="preserve"> mit allen notwendigen </w:t>
+      </w:r>
+      <w:proofErr w:type="gramStart"/>
+      <w:r>
+        <w:t>Infos</w:t>
+      </w:r>
+      <w:proofErr w:type="gramEnd"/>
+      <w:r>
+        <w:t xml:space="preserve"> um mit dem Pico durchzustarten</w:t>
       </w:r>
     </w:p>
     <w:p>
@@ -190,7 +209,31 @@
         <w:t>Raspberry Pi Kompendium – Linux, Programmierung und Projekte, Sebastian Pohl, BMU Verlag 2021</w:t>
       </w:r>
       <w:r>
-        <w:t xml:space="preserve"> – ein Umfassendes Buch zumm Großen Bruder des Pico dem Raspberry Pi. Nicht mehr ganz aktuell, aber sehr umfassend erklärt – und vieles passt auch genau so auf den Pico.</w:t>
+        <w:t xml:space="preserve"> – ein </w:t>
+      </w:r>
+      <w:r>
+        <w:t>u</w:t>
+      </w:r>
+      <w:r>
+        <w:t xml:space="preserve">mfassendes Buch zum </w:t>
+      </w:r>
+      <w:r>
+        <w:t>g</w:t>
+      </w:r>
+      <w:r>
+        <w:t xml:space="preserve">roßen Bruder des Pico dem Raspberry Pi. Nicht mehr </w:t>
+      </w:r>
+      <w:r>
+        <w:t>aktuell</w:t>
+      </w:r>
+      <w:r>
+        <w:t xml:space="preserve">, aber sehr umfassend erklärt – und vieles passt auch </w:t>
+      </w:r>
+      <w:r>
+        <w:t xml:space="preserve">immer noch </w:t>
+      </w:r>
+      <w:r>
+        <w:t>auf den Pico.</w:t>
       </w:r>
     </w:p>
     <w:sectPr>

</xml_diff>

<commit_message>
wip - added chapters adjusted code
</commit_message>
<xml_diff>
--- a/Handout_RaspiUndElektronik.docx
+++ b/Handout_RaspiUndElektronik.docx
@@ -64,25 +64,1872 @@
         <w:br w:type="page"/>
       </w:r>
     </w:p>
+    <w:sdt>
+      <w:sdtPr>
+        <w:id w:val="-1839154359"/>
+        <w:docPartObj>
+          <w:docPartGallery w:val="Table of Contents"/>
+          <w:docPartUnique/>
+        </w:docPartObj>
+      </w:sdtPr>
+      <w:sdtEndPr>
+        <w:rPr>
+          <w:rFonts w:asciiTheme="minorHAnsi" w:eastAsiaTheme="minorHAnsi" w:hAnsiTheme="minorHAnsi" w:cstheme="minorBidi"/>
+          <w:b/>
+          <w:bCs/>
+          <w:color w:val="auto"/>
+          <w:kern w:val="2"/>
+          <w:sz w:val="24"/>
+          <w:szCs w:val="24"/>
+          <w:lang w:eastAsia="en-US"/>
+          <w14:ligatures w14:val="standardContextual"/>
+        </w:rPr>
+      </w:sdtEndPr>
+      <w:sdtContent>
+        <w:p>
+          <w:pPr>
+            <w:pStyle w:val="Inhaltsverzeichnisberschrift"/>
+          </w:pPr>
+          <w:r>
+            <w:t>Inhalt</w:t>
+          </w:r>
+        </w:p>
+        <w:p>
+          <w:pPr>
+            <w:pStyle w:val="Verzeichnis1"/>
+            <w:tabs>
+              <w:tab w:val="right" w:leader="dot" w:pos="9062"/>
+            </w:tabs>
+            <w:rPr>
+              <w:rFonts w:eastAsiaTheme="minorEastAsia"/>
+              <w:noProof/>
+              <w:lang w:eastAsia="de-DE"/>
+            </w:rPr>
+          </w:pPr>
+          <w:r>
+            <w:fldChar w:fldCharType="begin"/>
+          </w:r>
+          <w:r>
+            <w:instrText xml:space="preserve"> TOC \o "1-3" \h \z \u </w:instrText>
+          </w:r>
+          <w:r>
+            <w:fldChar w:fldCharType="separate"/>
+          </w:r>
+          <w:hyperlink w:anchor="_Toc195110746" w:history="1">
+            <w:r>
+              <w:rPr>
+                <w:rStyle w:val="Hyperlink"/>
+                <w:noProof/>
+              </w:rPr>
+              <w:t>Einleitung</w:t>
+            </w:r>
+            <w:r>
+              <w:rPr>
+                <w:noProof/>
+                <w:webHidden/>
+              </w:rPr>
+              <w:tab/>
+            </w:r>
+            <w:r>
+              <w:rPr>
+                <w:noProof/>
+                <w:webHidden/>
+              </w:rPr>
+              <w:fldChar w:fldCharType="begin"/>
+            </w:r>
+            <w:r>
+              <w:rPr>
+                <w:noProof/>
+                <w:webHidden/>
+              </w:rPr>
+              <w:instrText xml:space="preserve"> PAGEREF _Toc195110746 \h </w:instrText>
+            </w:r>
+            <w:r>
+              <w:rPr>
+                <w:noProof/>
+                <w:webHidden/>
+              </w:rPr>
+            </w:r>
+            <w:r>
+              <w:rPr>
+                <w:noProof/>
+                <w:webHidden/>
+              </w:rPr>
+              <w:fldChar w:fldCharType="separate"/>
+            </w:r>
+            <w:r>
+              <w:rPr>
+                <w:noProof/>
+                <w:webHidden/>
+              </w:rPr>
+              <w:t>3</w:t>
+            </w:r>
+            <w:r>
+              <w:rPr>
+                <w:noProof/>
+                <w:webHidden/>
+              </w:rPr>
+              <w:fldChar w:fldCharType="end"/>
+            </w:r>
+          </w:hyperlink>
+        </w:p>
+        <w:p>
+          <w:pPr>
+            <w:pStyle w:val="Verzeichnis1"/>
+            <w:tabs>
+              <w:tab w:val="right" w:leader="dot" w:pos="9062"/>
+            </w:tabs>
+            <w:rPr>
+              <w:rFonts w:eastAsiaTheme="minorEastAsia"/>
+              <w:noProof/>
+              <w:lang w:eastAsia="de-DE"/>
+            </w:rPr>
+          </w:pPr>
+          <w:hyperlink w:anchor="_Toc195110747" w:history="1">
+            <w:r>
+              <w:rPr>
+                <w:rStyle w:val="Hyperlink"/>
+                <w:noProof/>
+              </w:rPr>
+              <w:t>Ansteuern und messen</w:t>
+            </w:r>
+            <w:r>
+              <w:rPr>
+                <w:noProof/>
+                <w:webHidden/>
+              </w:rPr>
+              <w:tab/>
+            </w:r>
+            <w:r>
+              <w:rPr>
+                <w:noProof/>
+                <w:webHidden/>
+              </w:rPr>
+              <w:fldChar w:fldCharType="begin"/>
+            </w:r>
+            <w:r>
+              <w:rPr>
+                <w:noProof/>
+                <w:webHidden/>
+              </w:rPr>
+              <w:instrText xml:space="preserve"> PAGEREF _Toc195110747 \h </w:instrText>
+            </w:r>
+            <w:r>
+              <w:rPr>
+                <w:noProof/>
+                <w:webHidden/>
+              </w:rPr>
+            </w:r>
+            <w:r>
+              <w:rPr>
+                <w:noProof/>
+                <w:webHidden/>
+              </w:rPr>
+              <w:fldChar w:fldCharType="separate"/>
+            </w:r>
+            <w:r>
+              <w:rPr>
+                <w:noProof/>
+                <w:webHidden/>
+              </w:rPr>
+              <w:t>4</w:t>
+            </w:r>
+            <w:r>
+              <w:rPr>
+                <w:noProof/>
+                <w:webHidden/>
+              </w:rPr>
+              <w:fldChar w:fldCharType="end"/>
+            </w:r>
+          </w:hyperlink>
+        </w:p>
+        <w:p>
+          <w:pPr>
+            <w:pStyle w:val="Verzeichnis2"/>
+            <w:tabs>
+              <w:tab w:val="right" w:leader="dot" w:pos="9062"/>
+            </w:tabs>
+            <w:rPr>
+              <w:rFonts w:eastAsiaTheme="minorEastAsia"/>
+              <w:noProof/>
+              <w:lang w:eastAsia="de-DE"/>
+            </w:rPr>
+          </w:pPr>
+          <w:hyperlink w:anchor="_Toc195110748" w:history="1">
+            <w:r>
+              <w:rPr>
+                <w:rStyle w:val="Hyperlink"/>
+                <w:noProof/>
+              </w:rPr>
+              <w:t>LEDs ansteuern</w:t>
+            </w:r>
+            <w:r>
+              <w:rPr>
+                <w:noProof/>
+                <w:webHidden/>
+              </w:rPr>
+              <w:tab/>
+            </w:r>
+            <w:r>
+              <w:rPr>
+                <w:noProof/>
+                <w:webHidden/>
+              </w:rPr>
+              <w:fldChar w:fldCharType="begin"/>
+            </w:r>
+            <w:r>
+              <w:rPr>
+                <w:noProof/>
+                <w:webHidden/>
+              </w:rPr>
+              <w:instrText xml:space="preserve"> PAGEREF _Toc195110748 \h </w:instrText>
+            </w:r>
+            <w:r>
+              <w:rPr>
+                <w:noProof/>
+                <w:webHidden/>
+              </w:rPr>
+            </w:r>
+            <w:r>
+              <w:rPr>
+                <w:noProof/>
+                <w:webHidden/>
+              </w:rPr>
+              <w:fldChar w:fldCharType="separate"/>
+            </w:r>
+            <w:r>
+              <w:rPr>
+                <w:noProof/>
+                <w:webHidden/>
+              </w:rPr>
+              <w:t>4</w:t>
+            </w:r>
+            <w:r>
+              <w:rPr>
+                <w:noProof/>
+                <w:webHidden/>
+              </w:rPr>
+              <w:fldChar w:fldCharType="end"/>
+            </w:r>
+          </w:hyperlink>
+        </w:p>
+        <w:p>
+          <w:pPr>
+            <w:pStyle w:val="Verzeichnis3"/>
+            <w:tabs>
+              <w:tab w:val="right" w:leader="dot" w:pos="9062"/>
+            </w:tabs>
+            <w:rPr>
+              <w:rFonts w:eastAsiaTheme="minorEastAsia"/>
+              <w:noProof/>
+              <w:lang w:eastAsia="de-DE"/>
+            </w:rPr>
+          </w:pPr>
+          <w:hyperlink w:anchor="_Toc195110749" w:history="1">
+            <w:r>
+              <w:rPr>
+                <w:rStyle w:val="Hyperlink"/>
+                <w:noProof/>
+              </w:rPr>
+              <w:t>Einzelne LEDs ansteuern</w:t>
+            </w:r>
+            <w:r>
+              <w:rPr>
+                <w:noProof/>
+                <w:webHidden/>
+              </w:rPr>
+              <w:tab/>
+            </w:r>
+            <w:r>
+              <w:rPr>
+                <w:noProof/>
+                <w:webHidden/>
+              </w:rPr>
+              <w:fldChar w:fldCharType="begin"/>
+            </w:r>
+            <w:r>
+              <w:rPr>
+                <w:noProof/>
+                <w:webHidden/>
+              </w:rPr>
+              <w:instrText xml:space="preserve"> PAGEREF _Toc195110749 \h </w:instrText>
+            </w:r>
+            <w:r>
+              <w:rPr>
+                <w:noProof/>
+                <w:webHidden/>
+              </w:rPr>
+            </w:r>
+            <w:r>
+              <w:rPr>
+                <w:noProof/>
+                <w:webHidden/>
+              </w:rPr>
+              <w:fldChar w:fldCharType="separate"/>
+            </w:r>
+            <w:r>
+              <w:rPr>
+                <w:noProof/>
+                <w:webHidden/>
+              </w:rPr>
+              <w:t>4</w:t>
+            </w:r>
+            <w:r>
+              <w:rPr>
+                <w:noProof/>
+                <w:webHidden/>
+              </w:rPr>
+              <w:fldChar w:fldCharType="end"/>
+            </w:r>
+          </w:hyperlink>
+        </w:p>
+        <w:p>
+          <w:pPr>
+            <w:pStyle w:val="Verzeichnis3"/>
+            <w:tabs>
+              <w:tab w:val="right" w:leader="dot" w:pos="9062"/>
+            </w:tabs>
+            <w:rPr>
+              <w:rFonts w:eastAsiaTheme="minorEastAsia"/>
+              <w:noProof/>
+              <w:lang w:eastAsia="de-DE"/>
+            </w:rPr>
+          </w:pPr>
+          <w:hyperlink w:anchor="_Toc195110750" w:history="1">
+            <w:r>
+              <w:rPr>
+                <w:rStyle w:val="Hyperlink"/>
+                <w:noProof/>
+              </w:rPr>
+              <w:t>LED-Leiste ansteuern</w:t>
+            </w:r>
+            <w:r>
+              <w:rPr>
+                <w:noProof/>
+                <w:webHidden/>
+              </w:rPr>
+              <w:tab/>
+            </w:r>
+            <w:r>
+              <w:rPr>
+                <w:noProof/>
+                <w:webHidden/>
+              </w:rPr>
+              <w:fldChar w:fldCharType="begin"/>
+            </w:r>
+            <w:r>
+              <w:rPr>
+                <w:noProof/>
+                <w:webHidden/>
+              </w:rPr>
+              <w:instrText xml:space="preserve"> PAGEREF _Toc195110750 \h </w:instrText>
+            </w:r>
+            <w:r>
+              <w:rPr>
+                <w:noProof/>
+                <w:webHidden/>
+              </w:rPr>
+            </w:r>
+            <w:r>
+              <w:rPr>
+                <w:noProof/>
+                <w:webHidden/>
+              </w:rPr>
+              <w:fldChar w:fldCharType="separate"/>
+            </w:r>
+            <w:r>
+              <w:rPr>
+                <w:noProof/>
+                <w:webHidden/>
+              </w:rPr>
+              <w:t>4</w:t>
+            </w:r>
+            <w:r>
+              <w:rPr>
+                <w:noProof/>
+                <w:webHidden/>
+              </w:rPr>
+              <w:fldChar w:fldCharType="end"/>
+            </w:r>
+          </w:hyperlink>
+        </w:p>
+        <w:p>
+          <w:pPr>
+            <w:pStyle w:val="Verzeichnis2"/>
+            <w:tabs>
+              <w:tab w:val="right" w:leader="dot" w:pos="9062"/>
+            </w:tabs>
+            <w:rPr>
+              <w:rFonts w:eastAsiaTheme="minorEastAsia"/>
+              <w:noProof/>
+              <w:lang w:eastAsia="de-DE"/>
+            </w:rPr>
+          </w:pPr>
+          <w:hyperlink w:anchor="_Toc195110751" w:history="1">
+            <w:r>
+              <w:rPr>
+                <w:rStyle w:val="Hyperlink"/>
+                <w:noProof/>
+              </w:rPr>
+              <w:t>Taster abfragen</w:t>
+            </w:r>
+            <w:r>
+              <w:rPr>
+                <w:noProof/>
+                <w:webHidden/>
+              </w:rPr>
+              <w:tab/>
+            </w:r>
+            <w:r>
+              <w:rPr>
+                <w:noProof/>
+                <w:webHidden/>
+              </w:rPr>
+              <w:fldChar w:fldCharType="begin"/>
+            </w:r>
+            <w:r>
+              <w:rPr>
+                <w:noProof/>
+                <w:webHidden/>
+              </w:rPr>
+              <w:instrText xml:space="preserve"> PAGEREF _Toc195110751 \h </w:instrText>
+            </w:r>
+            <w:r>
+              <w:rPr>
+                <w:noProof/>
+                <w:webHidden/>
+              </w:rPr>
+            </w:r>
+            <w:r>
+              <w:rPr>
+                <w:noProof/>
+                <w:webHidden/>
+              </w:rPr>
+              <w:fldChar w:fldCharType="separate"/>
+            </w:r>
+            <w:r>
+              <w:rPr>
+                <w:noProof/>
+                <w:webHidden/>
+              </w:rPr>
+              <w:t>4</w:t>
+            </w:r>
+            <w:r>
+              <w:rPr>
+                <w:noProof/>
+                <w:webHidden/>
+              </w:rPr>
+              <w:fldChar w:fldCharType="end"/>
+            </w:r>
+          </w:hyperlink>
+        </w:p>
+        <w:p>
+          <w:pPr>
+            <w:pStyle w:val="Verzeichnis3"/>
+            <w:tabs>
+              <w:tab w:val="right" w:leader="dot" w:pos="9062"/>
+            </w:tabs>
+            <w:rPr>
+              <w:rFonts w:eastAsiaTheme="minorEastAsia"/>
+              <w:noProof/>
+              <w:lang w:eastAsia="de-DE"/>
+            </w:rPr>
+          </w:pPr>
+          <w:hyperlink w:anchor="_Toc195110752" w:history="1">
+            <w:r>
+              <w:rPr>
+                <w:rStyle w:val="Hyperlink"/>
+                <w:noProof/>
+              </w:rPr>
+              <w:t>Grundlegende Ansteuerung</w:t>
+            </w:r>
+            <w:r>
+              <w:rPr>
+                <w:noProof/>
+                <w:webHidden/>
+              </w:rPr>
+              <w:tab/>
+            </w:r>
+            <w:r>
+              <w:rPr>
+                <w:noProof/>
+                <w:webHidden/>
+              </w:rPr>
+              <w:fldChar w:fldCharType="begin"/>
+            </w:r>
+            <w:r>
+              <w:rPr>
+                <w:noProof/>
+                <w:webHidden/>
+              </w:rPr>
+              <w:instrText xml:space="preserve"> PAGEREF _Toc195110752 \h </w:instrText>
+            </w:r>
+            <w:r>
+              <w:rPr>
+                <w:noProof/>
+                <w:webHidden/>
+              </w:rPr>
+            </w:r>
+            <w:r>
+              <w:rPr>
+                <w:noProof/>
+                <w:webHidden/>
+              </w:rPr>
+              <w:fldChar w:fldCharType="separate"/>
+            </w:r>
+            <w:r>
+              <w:rPr>
+                <w:noProof/>
+                <w:webHidden/>
+              </w:rPr>
+              <w:t>4</w:t>
+            </w:r>
+            <w:r>
+              <w:rPr>
+                <w:noProof/>
+                <w:webHidden/>
+              </w:rPr>
+              <w:fldChar w:fldCharType="end"/>
+            </w:r>
+          </w:hyperlink>
+        </w:p>
+        <w:p>
+          <w:pPr>
+            <w:pStyle w:val="Verzeichnis3"/>
+            <w:tabs>
+              <w:tab w:val="right" w:leader="dot" w:pos="9062"/>
+            </w:tabs>
+            <w:rPr>
+              <w:rFonts w:eastAsiaTheme="minorEastAsia"/>
+              <w:noProof/>
+              <w:lang w:eastAsia="de-DE"/>
+            </w:rPr>
+          </w:pPr>
+          <w:hyperlink w:anchor="_Toc195110753" w:history="1">
+            <w:r>
+              <w:rPr>
+                <w:rStyle w:val="Hyperlink"/>
+                <w:noProof/>
+              </w:rPr>
+              <w:t>Taster entprellen</w:t>
+            </w:r>
+            <w:r>
+              <w:rPr>
+                <w:noProof/>
+                <w:webHidden/>
+              </w:rPr>
+              <w:tab/>
+            </w:r>
+            <w:r>
+              <w:rPr>
+                <w:noProof/>
+                <w:webHidden/>
+              </w:rPr>
+              <w:fldChar w:fldCharType="begin"/>
+            </w:r>
+            <w:r>
+              <w:rPr>
+                <w:noProof/>
+                <w:webHidden/>
+              </w:rPr>
+              <w:instrText xml:space="preserve"> PAGEREF _Toc195110753 \h </w:instrText>
+            </w:r>
+            <w:r>
+              <w:rPr>
+                <w:noProof/>
+                <w:webHidden/>
+              </w:rPr>
+            </w:r>
+            <w:r>
+              <w:rPr>
+                <w:noProof/>
+                <w:webHidden/>
+              </w:rPr>
+              <w:fldChar w:fldCharType="separate"/>
+            </w:r>
+            <w:r>
+              <w:rPr>
+                <w:noProof/>
+                <w:webHidden/>
+              </w:rPr>
+              <w:t>4</w:t>
+            </w:r>
+            <w:r>
+              <w:rPr>
+                <w:noProof/>
+                <w:webHidden/>
+              </w:rPr>
+              <w:fldChar w:fldCharType="end"/>
+            </w:r>
+          </w:hyperlink>
+        </w:p>
+        <w:p>
+          <w:pPr>
+            <w:pStyle w:val="Verzeichnis2"/>
+            <w:tabs>
+              <w:tab w:val="right" w:leader="dot" w:pos="9062"/>
+            </w:tabs>
+            <w:rPr>
+              <w:rFonts w:eastAsiaTheme="minorEastAsia"/>
+              <w:noProof/>
+              <w:lang w:eastAsia="de-DE"/>
+            </w:rPr>
+          </w:pPr>
+          <w:hyperlink w:anchor="_Toc195110754" w:history="1">
+            <w:r>
+              <w:rPr>
+                <w:rStyle w:val="Hyperlink"/>
+                <w:noProof/>
+              </w:rPr>
+              <w:t>LCD-Display ansteuern (über I2C)</w:t>
+            </w:r>
+            <w:r>
+              <w:rPr>
+                <w:noProof/>
+                <w:webHidden/>
+              </w:rPr>
+              <w:tab/>
+            </w:r>
+            <w:r>
+              <w:rPr>
+                <w:noProof/>
+                <w:webHidden/>
+              </w:rPr>
+              <w:fldChar w:fldCharType="begin"/>
+            </w:r>
+            <w:r>
+              <w:rPr>
+                <w:noProof/>
+                <w:webHidden/>
+              </w:rPr>
+              <w:instrText xml:space="preserve"> PAGEREF _Toc195110754 \h </w:instrText>
+            </w:r>
+            <w:r>
+              <w:rPr>
+                <w:noProof/>
+                <w:webHidden/>
+              </w:rPr>
+            </w:r>
+            <w:r>
+              <w:rPr>
+                <w:noProof/>
+                <w:webHidden/>
+              </w:rPr>
+              <w:fldChar w:fldCharType="separate"/>
+            </w:r>
+            <w:r>
+              <w:rPr>
+                <w:noProof/>
+                <w:webHidden/>
+              </w:rPr>
+              <w:t>4</w:t>
+            </w:r>
+            <w:r>
+              <w:rPr>
+                <w:noProof/>
+                <w:webHidden/>
+              </w:rPr>
+              <w:fldChar w:fldCharType="end"/>
+            </w:r>
+          </w:hyperlink>
+        </w:p>
+        <w:p>
+          <w:pPr>
+            <w:pStyle w:val="Verzeichnis2"/>
+            <w:tabs>
+              <w:tab w:val="right" w:leader="dot" w:pos="9062"/>
+            </w:tabs>
+            <w:rPr>
+              <w:rFonts w:eastAsiaTheme="minorEastAsia"/>
+              <w:noProof/>
+              <w:lang w:eastAsia="de-DE"/>
+            </w:rPr>
+          </w:pPr>
+          <w:hyperlink w:anchor="_Toc195110755" w:history="1">
+            <w:r>
+              <w:rPr>
+                <w:rStyle w:val="Hyperlink"/>
+                <w:noProof/>
+              </w:rPr>
+              <w:t>Potentiometer abfragen</w:t>
+            </w:r>
+            <w:r>
+              <w:rPr>
+                <w:noProof/>
+                <w:webHidden/>
+              </w:rPr>
+              <w:tab/>
+            </w:r>
+            <w:r>
+              <w:rPr>
+                <w:noProof/>
+                <w:webHidden/>
+              </w:rPr>
+              <w:fldChar w:fldCharType="begin"/>
+            </w:r>
+            <w:r>
+              <w:rPr>
+                <w:noProof/>
+                <w:webHidden/>
+              </w:rPr>
+              <w:instrText xml:space="preserve"> PAGEREF _Toc195110755 \h </w:instrText>
+            </w:r>
+            <w:r>
+              <w:rPr>
+                <w:noProof/>
+                <w:webHidden/>
+              </w:rPr>
+            </w:r>
+            <w:r>
+              <w:rPr>
+                <w:noProof/>
+                <w:webHidden/>
+              </w:rPr>
+              <w:fldChar w:fldCharType="separate"/>
+            </w:r>
+            <w:r>
+              <w:rPr>
+                <w:noProof/>
+                <w:webHidden/>
+              </w:rPr>
+              <w:t>4</w:t>
+            </w:r>
+            <w:r>
+              <w:rPr>
+                <w:noProof/>
+                <w:webHidden/>
+              </w:rPr>
+              <w:fldChar w:fldCharType="end"/>
+            </w:r>
+          </w:hyperlink>
+        </w:p>
+        <w:p>
+          <w:pPr>
+            <w:pStyle w:val="Verzeichnis2"/>
+            <w:tabs>
+              <w:tab w:val="right" w:leader="dot" w:pos="9062"/>
+            </w:tabs>
+            <w:rPr>
+              <w:rFonts w:eastAsiaTheme="minorEastAsia"/>
+              <w:noProof/>
+              <w:lang w:eastAsia="de-DE"/>
+            </w:rPr>
+          </w:pPr>
+          <w:hyperlink w:anchor="_Toc195110756" w:history="1">
+            <w:r>
+              <w:rPr>
+                <w:rStyle w:val="Hyperlink"/>
+                <w:noProof/>
+              </w:rPr>
+              <w:t>Helligkeit und Temperatur</w:t>
+            </w:r>
+            <w:r>
+              <w:rPr>
+                <w:noProof/>
+                <w:webHidden/>
+              </w:rPr>
+              <w:tab/>
+            </w:r>
+            <w:r>
+              <w:rPr>
+                <w:noProof/>
+                <w:webHidden/>
+              </w:rPr>
+              <w:fldChar w:fldCharType="begin"/>
+            </w:r>
+            <w:r>
+              <w:rPr>
+                <w:noProof/>
+                <w:webHidden/>
+              </w:rPr>
+              <w:instrText xml:space="preserve"> PAGEREF _Toc195110756 \h </w:instrText>
+            </w:r>
+            <w:r>
+              <w:rPr>
+                <w:noProof/>
+                <w:webHidden/>
+              </w:rPr>
+            </w:r>
+            <w:r>
+              <w:rPr>
+                <w:noProof/>
+                <w:webHidden/>
+              </w:rPr>
+              <w:fldChar w:fldCharType="separate"/>
+            </w:r>
+            <w:r>
+              <w:rPr>
+                <w:noProof/>
+                <w:webHidden/>
+              </w:rPr>
+              <w:t>4</w:t>
+            </w:r>
+            <w:r>
+              <w:rPr>
+                <w:noProof/>
+                <w:webHidden/>
+              </w:rPr>
+              <w:fldChar w:fldCharType="end"/>
+            </w:r>
+          </w:hyperlink>
+        </w:p>
+        <w:p>
+          <w:pPr>
+            <w:pStyle w:val="Verzeichnis3"/>
+            <w:tabs>
+              <w:tab w:val="right" w:leader="dot" w:pos="9062"/>
+            </w:tabs>
+            <w:rPr>
+              <w:rFonts w:eastAsiaTheme="minorEastAsia"/>
+              <w:noProof/>
+              <w:lang w:eastAsia="de-DE"/>
+            </w:rPr>
+          </w:pPr>
+          <w:hyperlink w:anchor="_Toc195110757" w:history="1">
+            <w:r>
+              <w:rPr>
+                <w:rStyle w:val="Hyperlink"/>
+                <w:noProof/>
+              </w:rPr>
+              <w:t>Helligkeit messen (Photoresistor)</w:t>
+            </w:r>
+            <w:r>
+              <w:rPr>
+                <w:noProof/>
+                <w:webHidden/>
+              </w:rPr>
+              <w:tab/>
+            </w:r>
+            <w:r>
+              <w:rPr>
+                <w:noProof/>
+                <w:webHidden/>
+              </w:rPr>
+              <w:fldChar w:fldCharType="begin"/>
+            </w:r>
+            <w:r>
+              <w:rPr>
+                <w:noProof/>
+                <w:webHidden/>
+              </w:rPr>
+              <w:instrText xml:space="preserve"> PAGEREF _Toc195110757 \h </w:instrText>
+            </w:r>
+            <w:r>
+              <w:rPr>
+                <w:noProof/>
+                <w:webHidden/>
+              </w:rPr>
+            </w:r>
+            <w:r>
+              <w:rPr>
+                <w:noProof/>
+                <w:webHidden/>
+              </w:rPr>
+              <w:fldChar w:fldCharType="separate"/>
+            </w:r>
+            <w:r>
+              <w:rPr>
+                <w:noProof/>
+                <w:webHidden/>
+              </w:rPr>
+              <w:t>4</w:t>
+            </w:r>
+            <w:r>
+              <w:rPr>
+                <w:noProof/>
+                <w:webHidden/>
+              </w:rPr>
+              <w:fldChar w:fldCharType="end"/>
+            </w:r>
+          </w:hyperlink>
+        </w:p>
+        <w:p>
+          <w:pPr>
+            <w:pStyle w:val="Verzeichnis3"/>
+            <w:tabs>
+              <w:tab w:val="right" w:leader="dot" w:pos="9062"/>
+            </w:tabs>
+            <w:rPr>
+              <w:rFonts w:eastAsiaTheme="minorEastAsia"/>
+              <w:noProof/>
+              <w:lang w:eastAsia="de-DE"/>
+            </w:rPr>
+          </w:pPr>
+          <w:hyperlink w:anchor="_Toc195110758" w:history="1">
+            <w:r>
+              <w:rPr>
+                <w:rStyle w:val="Hyperlink"/>
+                <w:noProof/>
+              </w:rPr>
+              <w:t>Temperatur messen (Thermistor)</w:t>
+            </w:r>
+            <w:r>
+              <w:rPr>
+                <w:noProof/>
+                <w:webHidden/>
+              </w:rPr>
+              <w:tab/>
+            </w:r>
+            <w:r>
+              <w:rPr>
+                <w:noProof/>
+                <w:webHidden/>
+              </w:rPr>
+              <w:fldChar w:fldCharType="begin"/>
+            </w:r>
+            <w:r>
+              <w:rPr>
+                <w:noProof/>
+                <w:webHidden/>
+              </w:rPr>
+              <w:instrText xml:space="preserve"> PAGEREF _Toc195110758 \h </w:instrText>
+            </w:r>
+            <w:r>
+              <w:rPr>
+                <w:noProof/>
+                <w:webHidden/>
+              </w:rPr>
+            </w:r>
+            <w:r>
+              <w:rPr>
+                <w:noProof/>
+                <w:webHidden/>
+              </w:rPr>
+              <w:fldChar w:fldCharType="separate"/>
+            </w:r>
+            <w:r>
+              <w:rPr>
+                <w:noProof/>
+                <w:webHidden/>
+              </w:rPr>
+              <w:t>4</w:t>
+            </w:r>
+            <w:r>
+              <w:rPr>
+                <w:noProof/>
+                <w:webHidden/>
+              </w:rPr>
+              <w:fldChar w:fldCharType="end"/>
+            </w:r>
+          </w:hyperlink>
+        </w:p>
+        <w:p>
+          <w:pPr>
+            <w:pStyle w:val="Verzeichnis2"/>
+            <w:tabs>
+              <w:tab w:val="right" w:leader="dot" w:pos="9062"/>
+            </w:tabs>
+            <w:rPr>
+              <w:rFonts w:eastAsiaTheme="minorEastAsia"/>
+              <w:noProof/>
+              <w:lang w:eastAsia="de-DE"/>
+            </w:rPr>
+          </w:pPr>
+          <w:hyperlink w:anchor="_Toc195110759" w:history="1">
+            <w:r>
+              <w:rPr>
+                <w:rStyle w:val="Hyperlink"/>
+                <w:noProof/>
+              </w:rPr>
+              <w:t>Infrarot Sensor (Bewegungsmelder)</w:t>
+            </w:r>
+            <w:r>
+              <w:rPr>
+                <w:noProof/>
+                <w:webHidden/>
+              </w:rPr>
+              <w:tab/>
+            </w:r>
+            <w:r>
+              <w:rPr>
+                <w:noProof/>
+                <w:webHidden/>
+              </w:rPr>
+              <w:fldChar w:fldCharType="begin"/>
+            </w:r>
+            <w:r>
+              <w:rPr>
+                <w:noProof/>
+                <w:webHidden/>
+              </w:rPr>
+              <w:instrText xml:space="preserve"> PAGEREF _Toc195110759 \h </w:instrText>
+            </w:r>
+            <w:r>
+              <w:rPr>
+                <w:noProof/>
+                <w:webHidden/>
+              </w:rPr>
+            </w:r>
+            <w:r>
+              <w:rPr>
+                <w:noProof/>
+                <w:webHidden/>
+              </w:rPr>
+              <w:fldChar w:fldCharType="separate"/>
+            </w:r>
+            <w:r>
+              <w:rPr>
+                <w:noProof/>
+                <w:webHidden/>
+              </w:rPr>
+              <w:t>4</w:t>
+            </w:r>
+            <w:r>
+              <w:rPr>
+                <w:noProof/>
+                <w:webHidden/>
+              </w:rPr>
+              <w:fldChar w:fldCharType="end"/>
+            </w:r>
+          </w:hyperlink>
+        </w:p>
+        <w:p>
+          <w:pPr>
+            <w:pStyle w:val="Verzeichnis2"/>
+            <w:tabs>
+              <w:tab w:val="right" w:leader="dot" w:pos="9062"/>
+            </w:tabs>
+            <w:rPr>
+              <w:rFonts w:eastAsiaTheme="minorEastAsia"/>
+              <w:noProof/>
+              <w:lang w:eastAsia="de-DE"/>
+            </w:rPr>
+          </w:pPr>
+          <w:hyperlink w:anchor="_Toc195110760" w:history="1">
+            <w:r>
+              <w:rPr>
+                <w:rStyle w:val="Hyperlink"/>
+                <w:noProof/>
+              </w:rPr>
+              <w:t>Hindernisse erkennen (Obstacle Avoidance Module)</w:t>
+            </w:r>
+            <w:r>
+              <w:rPr>
+                <w:noProof/>
+                <w:webHidden/>
+              </w:rPr>
+              <w:tab/>
+            </w:r>
+            <w:r>
+              <w:rPr>
+                <w:noProof/>
+                <w:webHidden/>
+              </w:rPr>
+              <w:fldChar w:fldCharType="begin"/>
+            </w:r>
+            <w:r>
+              <w:rPr>
+                <w:noProof/>
+                <w:webHidden/>
+              </w:rPr>
+              <w:instrText xml:space="preserve"> PAGEREF _Toc195110760 \h </w:instrText>
+            </w:r>
+            <w:r>
+              <w:rPr>
+                <w:noProof/>
+                <w:webHidden/>
+              </w:rPr>
+            </w:r>
+            <w:r>
+              <w:rPr>
+                <w:noProof/>
+                <w:webHidden/>
+              </w:rPr>
+              <w:fldChar w:fldCharType="separate"/>
+            </w:r>
+            <w:r>
+              <w:rPr>
+                <w:noProof/>
+                <w:webHidden/>
+              </w:rPr>
+              <w:t>4</w:t>
+            </w:r>
+            <w:r>
+              <w:rPr>
+                <w:noProof/>
+                <w:webHidden/>
+              </w:rPr>
+              <w:fldChar w:fldCharType="end"/>
+            </w:r>
+          </w:hyperlink>
+        </w:p>
+        <w:p>
+          <w:pPr>
+            <w:pStyle w:val="Verzeichnis1"/>
+            <w:tabs>
+              <w:tab w:val="right" w:leader="dot" w:pos="9062"/>
+            </w:tabs>
+            <w:rPr>
+              <w:rFonts w:eastAsiaTheme="minorEastAsia"/>
+              <w:noProof/>
+              <w:lang w:eastAsia="de-DE"/>
+            </w:rPr>
+          </w:pPr>
+          <w:hyperlink w:anchor="_Toc195110761" w:history="1">
+            <w:r>
+              <w:rPr>
+                <w:rStyle w:val="Hyperlink"/>
+                <w:noProof/>
+              </w:rPr>
+              <w:t>Ergänzende Tipps</w:t>
+            </w:r>
+            <w:r>
+              <w:rPr>
+                <w:noProof/>
+                <w:webHidden/>
+              </w:rPr>
+              <w:tab/>
+            </w:r>
+            <w:r>
+              <w:rPr>
+                <w:noProof/>
+                <w:webHidden/>
+              </w:rPr>
+              <w:fldChar w:fldCharType="begin"/>
+            </w:r>
+            <w:r>
+              <w:rPr>
+                <w:noProof/>
+                <w:webHidden/>
+              </w:rPr>
+              <w:instrText xml:space="preserve"> PAGEREF _Toc195110761 \h </w:instrText>
+            </w:r>
+            <w:r>
+              <w:rPr>
+                <w:noProof/>
+                <w:webHidden/>
+              </w:rPr>
+            </w:r>
+            <w:r>
+              <w:rPr>
+                <w:noProof/>
+                <w:webHidden/>
+              </w:rPr>
+              <w:fldChar w:fldCharType="separate"/>
+            </w:r>
+            <w:r>
+              <w:rPr>
+                <w:noProof/>
+                <w:webHidden/>
+              </w:rPr>
+              <w:t>5</w:t>
+            </w:r>
+            <w:r>
+              <w:rPr>
+                <w:noProof/>
+                <w:webHidden/>
+              </w:rPr>
+              <w:fldChar w:fldCharType="end"/>
+            </w:r>
+          </w:hyperlink>
+        </w:p>
+        <w:p>
+          <w:pPr>
+            <w:pStyle w:val="Verzeichnis2"/>
+            <w:tabs>
+              <w:tab w:val="right" w:leader="dot" w:pos="9062"/>
+            </w:tabs>
+            <w:rPr>
+              <w:rFonts w:eastAsiaTheme="minorEastAsia"/>
+              <w:noProof/>
+              <w:lang w:eastAsia="de-DE"/>
+            </w:rPr>
+          </w:pPr>
+          <w:hyperlink w:anchor="_Toc195110762" w:history="1">
+            <w:r>
+              <w:rPr>
+                <w:rStyle w:val="Hyperlink"/>
+                <w:noProof/>
+              </w:rPr>
+              <w:t>Betrieb des Raspberry PI Pico ohne Rechner (Standalone-Betrieb)</w:t>
+            </w:r>
+            <w:r>
+              <w:rPr>
+                <w:noProof/>
+                <w:webHidden/>
+              </w:rPr>
+              <w:tab/>
+            </w:r>
+            <w:r>
+              <w:rPr>
+                <w:noProof/>
+                <w:webHidden/>
+              </w:rPr>
+              <w:fldChar w:fldCharType="begin"/>
+            </w:r>
+            <w:r>
+              <w:rPr>
+                <w:noProof/>
+                <w:webHidden/>
+              </w:rPr>
+              <w:instrText xml:space="preserve"> PAGEREF _Toc195110762 \h </w:instrText>
+            </w:r>
+            <w:r>
+              <w:rPr>
+                <w:noProof/>
+                <w:webHidden/>
+              </w:rPr>
+            </w:r>
+            <w:r>
+              <w:rPr>
+                <w:noProof/>
+                <w:webHidden/>
+              </w:rPr>
+              <w:fldChar w:fldCharType="separate"/>
+            </w:r>
+            <w:r>
+              <w:rPr>
+                <w:noProof/>
+                <w:webHidden/>
+              </w:rPr>
+              <w:t>5</w:t>
+            </w:r>
+            <w:r>
+              <w:rPr>
+                <w:noProof/>
+                <w:webHidden/>
+              </w:rPr>
+              <w:fldChar w:fldCharType="end"/>
+            </w:r>
+          </w:hyperlink>
+        </w:p>
+        <w:p>
+          <w:pPr>
+            <w:pStyle w:val="Verzeichnis3"/>
+            <w:tabs>
+              <w:tab w:val="right" w:leader="dot" w:pos="9062"/>
+            </w:tabs>
+            <w:rPr>
+              <w:rFonts w:eastAsiaTheme="minorEastAsia"/>
+              <w:noProof/>
+              <w:lang w:eastAsia="de-DE"/>
+            </w:rPr>
+          </w:pPr>
+          <w:hyperlink w:anchor="_Toc195110763" w:history="1">
+            <w:r>
+              <w:rPr>
+                <w:rStyle w:val="Hyperlink"/>
+                <w:noProof/>
+              </w:rPr>
+              <w:t>Stromversorgung</w:t>
+            </w:r>
+            <w:r>
+              <w:rPr>
+                <w:noProof/>
+                <w:webHidden/>
+              </w:rPr>
+              <w:tab/>
+            </w:r>
+            <w:r>
+              <w:rPr>
+                <w:noProof/>
+                <w:webHidden/>
+              </w:rPr>
+              <w:fldChar w:fldCharType="begin"/>
+            </w:r>
+            <w:r>
+              <w:rPr>
+                <w:noProof/>
+                <w:webHidden/>
+              </w:rPr>
+              <w:instrText xml:space="preserve"> PAGEREF _Toc195110763 \h </w:instrText>
+            </w:r>
+            <w:r>
+              <w:rPr>
+                <w:noProof/>
+                <w:webHidden/>
+              </w:rPr>
+            </w:r>
+            <w:r>
+              <w:rPr>
+                <w:noProof/>
+                <w:webHidden/>
+              </w:rPr>
+              <w:fldChar w:fldCharType="separate"/>
+            </w:r>
+            <w:r>
+              <w:rPr>
+                <w:noProof/>
+                <w:webHidden/>
+              </w:rPr>
+              <w:t>5</w:t>
+            </w:r>
+            <w:r>
+              <w:rPr>
+                <w:noProof/>
+                <w:webHidden/>
+              </w:rPr>
+              <w:fldChar w:fldCharType="end"/>
+            </w:r>
+          </w:hyperlink>
+        </w:p>
+        <w:p>
+          <w:pPr>
+            <w:pStyle w:val="Verzeichnis3"/>
+            <w:tabs>
+              <w:tab w:val="right" w:leader="dot" w:pos="9062"/>
+            </w:tabs>
+            <w:rPr>
+              <w:rFonts w:eastAsiaTheme="minorEastAsia"/>
+              <w:noProof/>
+              <w:lang w:eastAsia="de-DE"/>
+            </w:rPr>
+          </w:pPr>
+          <w:hyperlink w:anchor="_Toc195110764" w:history="1">
+            <w:r>
+              <w:rPr>
+                <w:rStyle w:val="Hyperlink"/>
+                <w:noProof/>
+              </w:rPr>
+              <w:t>Programmcode automatisch beim Einschalten starten</w:t>
+            </w:r>
+            <w:r>
+              <w:rPr>
+                <w:noProof/>
+                <w:webHidden/>
+              </w:rPr>
+              <w:tab/>
+            </w:r>
+            <w:r>
+              <w:rPr>
+                <w:noProof/>
+                <w:webHidden/>
+              </w:rPr>
+              <w:fldChar w:fldCharType="begin"/>
+            </w:r>
+            <w:r>
+              <w:rPr>
+                <w:noProof/>
+                <w:webHidden/>
+              </w:rPr>
+              <w:instrText xml:space="preserve"> PAGEREF _Toc195110764 \h </w:instrText>
+            </w:r>
+            <w:r>
+              <w:rPr>
+                <w:noProof/>
+                <w:webHidden/>
+              </w:rPr>
+            </w:r>
+            <w:r>
+              <w:rPr>
+                <w:noProof/>
+                <w:webHidden/>
+              </w:rPr>
+              <w:fldChar w:fldCharType="separate"/>
+            </w:r>
+            <w:r>
+              <w:rPr>
+                <w:noProof/>
+                <w:webHidden/>
+              </w:rPr>
+              <w:t>5</w:t>
+            </w:r>
+            <w:r>
+              <w:rPr>
+                <w:noProof/>
+                <w:webHidden/>
+              </w:rPr>
+              <w:fldChar w:fldCharType="end"/>
+            </w:r>
+          </w:hyperlink>
+        </w:p>
+        <w:p>
+          <w:pPr>
+            <w:pStyle w:val="Verzeichnis3"/>
+            <w:tabs>
+              <w:tab w:val="right" w:leader="dot" w:pos="9062"/>
+            </w:tabs>
+            <w:rPr>
+              <w:rFonts w:eastAsiaTheme="minorEastAsia"/>
+              <w:noProof/>
+              <w:lang w:eastAsia="de-DE"/>
+            </w:rPr>
+          </w:pPr>
+          <w:hyperlink w:anchor="_Toc195110765" w:history="1">
+            <w:r>
+              <w:rPr>
+                <w:rStyle w:val="Hyperlink"/>
+                <w:noProof/>
+              </w:rPr>
+              <w:t>Strom sparen</w:t>
+            </w:r>
+            <w:r>
+              <w:rPr>
+                <w:noProof/>
+                <w:webHidden/>
+              </w:rPr>
+              <w:tab/>
+            </w:r>
+            <w:r>
+              <w:rPr>
+                <w:noProof/>
+                <w:webHidden/>
+              </w:rPr>
+              <w:fldChar w:fldCharType="begin"/>
+            </w:r>
+            <w:r>
+              <w:rPr>
+                <w:noProof/>
+                <w:webHidden/>
+              </w:rPr>
+              <w:instrText xml:space="preserve"> PAGEREF _Toc195110765 \h </w:instrText>
+            </w:r>
+            <w:r>
+              <w:rPr>
+                <w:noProof/>
+                <w:webHidden/>
+              </w:rPr>
+            </w:r>
+            <w:r>
+              <w:rPr>
+                <w:noProof/>
+                <w:webHidden/>
+              </w:rPr>
+              <w:fldChar w:fldCharType="separate"/>
+            </w:r>
+            <w:r>
+              <w:rPr>
+                <w:noProof/>
+                <w:webHidden/>
+              </w:rPr>
+              <w:t>5</w:t>
+            </w:r>
+            <w:r>
+              <w:rPr>
+                <w:noProof/>
+                <w:webHidden/>
+              </w:rPr>
+              <w:fldChar w:fldCharType="end"/>
+            </w:r>
+          </w:hyperlink>
+        </w:p>
+        <w:p>
+          <w:pPr>
+            <w:pStyle w:val="Verzeichnis1"/>
+            <w:tabs>
+              <w:tab w:val="right" w:leader="dot" w:pos="9062"/>
+            </w:tabs>
+            <w:rPr>
+              <w:rFonts w:eastAsiaTheme="minorEastAsia"/>
+              <w:noProof/>
+              <w:lang w:eastAsia="de-DE"/>
+            </w:rPr>
+          </w:pPr>
+          <w:hyperlink w:anchor="_Toc195110766" w:history="1">
+            <w:r>
+              <w:rPr>
+                <w:rStyle w:val="Hyperlink"/>
+                <w:noProof/>
+              </w:rPr>
+              <w:t>Literatur und Links</w:t>
+            </w:r>
+            <w:r>
+              <w:rPr>
+                <w:noProof/>
+                <w:webHidden/>
+              </w:rPr>
+              <w:tab/>
+            </w:r>
+            <w:r>
+              <w:rPr>
+                <w:noProof/>
+                <w:webHidden/>
+              </w:rPr>
+              <w:fldChar w:fldCharType="begin"/>
+            </w:r>
+            <w:r>
+              <w:rPr>
+                <w:noProof/>
+                <w:webHidden/>
+              </w:rPr>
+              <w:instrText xml:space="preserve"> PAGEREF _Toc195110766 \h </w:instrText>
+            </w:r>
+            <w:r>
+              <w:rPr>
+                <w:noProof/>
+                <w:webHidden/>
+              </w:rPr>
+            </w:r>
+            <w:r>
+              <w:rPr>
+                <w:noProof/>
+                <w:webHidden/>
+              </w:rPr>
+              <w:fldChar w:fldCharType="separate"/>
+            </w:r>
+            <w:r>
+              <w:rPr>
+                <w:noProof/>
+                <w:webHidden/>
+              </w:rPr>
+              <w:t>6</w:t>
+            </w:r>
+            <w:r>
+              <w:rPr>
+                <w:noProof/>
+                <w:webHidden/>
+              </w:rPr>
+              <w:fldChar w:fldCharType="end"/>
+            </w:r>
+          </w:hyperlink>
+        </w:p>
+        <w:p>
+          <w:r>
+            <w:rPr>
+              <w:b/>
+              <w:bCs/>
+            </w:rPr>
+            <w:fldChar w:fldCharType="end"/>
+          </w:r>
+        </w:p>
+      </w:sdtContent>
+    </w:sdt>
     <w:p>
-      <w:r>
-        <w:lastRenderedPageBreak/>
-        <w:t xml:space="preserve"> </w:t>
+      <w:pPr>
+        <w:rPr>
+          <w:rFonts w:asciiTheme="majorHAnsi" w:eastAsiaTheme="majorEastAsia" w:hAnsiTheme="majorHAnsi" w:cstheme="majorBidi"/>
+          <w:color w:val="0F4761" w:themeColor="accent1" w:themeShade="BF"/>
+          <w:sz w:val="40"/>
+          <w:szCs w:val="40"/>
+        </w:rPr>
+      </w:pPr>
+      <w:r>
+        <w:br w:type="page"/>
       </w:r>
     </w:p>
     <w:p>
-      <w:r>
-        <w:br w:type="page"/>
-      </w:r>
+      <w:pPr>
+        <w:pStyle w:val="berschrift1"/>
+      </w:pPr>
+      <w:bookmarkStart w:id="0" w:name="_Toc195110746"/>
+      <w:r>
+        <w:lastRenderedPageBreak/>
+        <w:t>Einleitung</w:t>
+      </w:r>
+      <w:bookmarkEnd w:id="0"/>
     </w:p>
     <w:p>
       <w:pPr>
+        <w:pStyle w:val="berschrift2"/>
+      </w:pPr>
+      <w:r>
+        <w:t>Raspberry Pi Pico vorbereiten und anschließen</w:t>
+      </w:r>
+    </w:p>
+    <w:p>
+      <w:pPr>
+        <w:pStyle w:val="berschrift3"/>
+      </w:pPr>
+      <w:r>
+        <w:t>Das Starter-Kit</w:t>
+      </w:r>
+    </w:p>
+    <w:p/>
+    <w:p>
+      <w:pPr>
+        <w:pStyle w:val="berschrift3"/>
+      </w:pPr>
+      <w:r>
+        <w:t xml:space="preserve">Pico auf </w:t>
+      </w:r>
+      <w:proofErr w:type="spellStart"/>
+      <w:r>
+        <w:t>Breadboard</w:t>
+      </w:r>
+      <w:proofErr w:type="spellEnd"/>
+      <w:r>
+        <w:t xml:space="preserve"> befestigen und anschließen</w:t>
+      </w:r>
+    </w:p>
+    <w:p/>
+    <w:p>
+      <w:pPr>
+        <w:pStyle w:val="berschrift3"/>
+      </w:pPr>
+      <w:proofErr w:type="spellStart"/>
+      <w:r>
+        <w:t>Thonny</w:t>
+      </w:r>
+      <w:proofErr w:type="spellEnd"/>
+      <w:r>
+        <w:t xml:space="preserve"> (Entwicklungsumgebung) einrichten und Pico aktualisieren</w:t>
+      </w:r>
+    </w:p>
+    <w:p/>
+    <w:p/>
+    <w:p/>
+    <w:p/>
+    <w:p>
+      <w:pPr>
+        <w:rPr>
+          <w:rFonts w:asciiTheme="majorHAnsi" w:eastAsiaTheme="majorEastAsia" w:hAnsiTheme="majorHAnsi" w:cstheme="majorBidi"/>
+          <w:color w:val="0F4761" w:themeColor="accent1" w:themeShade="BF"/>
+          <w:sz w:val="40"/>
+          <w:szCs w:val="40"/>
+        </w:rPr>
+      </w:pPr>
+      <w:r>
+        <w:br w:type="page"/>
+      </w:r>
+    </w:p>
+    <w:p>
+      <w:pPr>
         <w:pStyle w:val="berschrift1"/>
       </w:pPr>
+      <w:bookmarkStart w:id="1" w:name="_Toc195110747"/>
+      <w:r>
+        <w:lastRenderedPageBreak/>
+        <w:t>Ansteuern und messen</w:t>
+      </w:r>
+      <w:bookmarkEnd w:id="1"/>
+    </w:p>
+    <w:p>
+      <w:pPr>
+        <w:pStyle w:val="berschrift2"/>
+      </w:pPr>
+      <w:bookmarkStart w:id="2" w:name="_Toc195110748"/>
+      <w:r>
+        <w:t>LEDs ansteuern</w:t>
+      </w:r>
+      <w:bookmarkEnd w:id="2"/>
+    </w:p>
+    <w:p>
+      <w:pPr>
+        <w:pStyle w:val="berschrift3"/>
+      </w:pPr>
+      <w:bookmarkStart w:id="3" w:name="_Toc195110749"/>
+      <w:r>
+        <w:t>Einzelne LEDs ansteuern</w:t>
+      </w:r>
+      <w:bookmarkEnd w:id="3"/>
+    </w:p>
+    <w:p/>
+    <w:p>
+      <w:pPr>
+        <w:pStyle w:val="berschrift3"/>
+      </w:pPr>
+      <w:bookmarkStart w:id="4" w:name="_Toc195110750"/>
+      <w:r>
+        <w:t>LED-Leiste ansteuern</w:t>
+      </w:r>
+      <w:bookmarkEnd w:id="4"/>
+    </w:p>
+    <w:p/>
+    <w:p>
+      <w:pPr>
+        <w:pStyle w:val="berschrift2"/>
+      </w:pPr>
+      <w:bookmarkStart w:id="5" w:name="_Toc195110751"/>
+      <w:r>
+        <w:t>Taster abfragen</w:t>
+      </w:r>
+      <w:bookmarkEnd w:id="5"/>
+    </w:p>
+    <w:p>
+      <w:pPr>
+        <w:pStyle w:val="berschrift3"/>
+      </w:pPr>
+      <w:bookmarkStart w:id="6" w:name="_Toc195110752"/>
+      <w:r>
+        <w:t>Grundlegende Ansteuerung</w:t>
+      </w:r>
+      <w:bookmarkEnd w:id="6"/>
+    </w:p>
+    <w:p/>
+    <w:p>
+      <w:pPr>
+        <w:pStyle w:val="berschrift3"/>
+      </w:pPr>
+      <w:bookmarkStart w:id="7" w:name="_Toc195110753"/>
+      <w:r>
+        <w:t>Taster entprellen</w:t>
+      </w:r>
+      <w:bookmarkEnd w:id="7"/>
+    </w:p>
+    <w:p/>
+    <w:p>
+      <w:pPr>
+        <w:pStyle w:val="berschrift2"/>
+      </w:pPr>
+      <w:bookmarkStart w:id="8" w:name="_Toc195110754"/>
+      <w:proofErr w:type="gramStart"/>
+      <w:r>
+        <w:t>LCD-Display</w:t>
+      </w:r>
+      <w:proofErr w:type="gramEnd"/>
+      <w:r>
+        <w:t xml:space="preserve"> ansteuern (über I2C)</w:t>
+      </w:r>
+      <w:bookmarkEnd w:id="8"/>
+    </w:p>
+    <w:p/>
+    <w:p>
+      <w:pPr>
+        <w:pStyle w:val="berschrift2"/>
+      </w:pPr>
+      <w:bookmarkStart w:id="9" w:name="_Toc195110755"/>
+      <w:r>
+        <w:t>Potentiometer abfragen</w:t>
+      </w:r>
+      <w:bookmarkEnd w:id="9"/>
+    </w:p>
+    <w:p/>
+    <w:p>
+      <w:pPr>
+        <w:pStyle w:val="berschrift2"/>
+      </w:pPr>
+      <w:bookmarkStart w:id="10" w:name="_Toc195110756"/>
+      <w:r>
+        <w:t>Helligkeit und Temperatur</w:t>
+      </w:r>
+      <w:bookmarkEnd w:id="10"/>
+    </w:p>
+    <w:p>
+      <w:pPr>
+        <w:pStyle w:val="berschrift3"/>
+      </w:pPr>
+      <w:bookmarkStart w:id="11" w:name="_Toc195110757"/>
+      <w:r>
+        <w:t>Helligkeit messen (</w:t>
+      </w:r>
+      <w:proofErr w:type="spellStart"/>
+      <w:r>
+        <w:t>Photoresistor</w:t>
+      </w:r>
+      <w:proofErr w:type="spellEnd"/>
+      <w:r>
+        <w:t>)</w:t>
+      </w:r>
+      <w:bookmarkEnd w:id="11"/>
+    </w:p>
+    <w:p/>
+    <w:p>
+      <w:pPr>
+        <w:pStyle w:val="berschrift3"/>
+      </w:pPr>
+      <w:bookmarkStart w:id="12" w:name="_Toc195110758"/>
+      <w:r>
+        <w:t>Temperatur messen (Thermistor)</w:t>
+      </w:r>
+      <w:bookmarkEnd w:id="12"/>
+    </w:p>
+    <w:p/>
+    <w:p>
+      <w:pPr>
+        <w:pStyle w:val="berschrift2"/>
+      </w:pPr>
+      <w:bookmarkStart w:id="13" w:name="_Toc195110759"/>
+      <w:r>
+        <w:t>Infrarot Sensor (Bewegungsmelder)</w:t>
+      </w:r>
+      <w:bookmarkEnd w:id="13"/>
+    </w:p>
+    <w:p/>
+    <w:p>
+      <w:pPr>
+        <w:pStyle w:val="berschrift2"/>
+      </w:pPr>
+      <w:bookmarkStart w:id="14" w:name="_Toc195110760"/>
+      <w:r>
+        <w:t xml:space="preserve">Hindernisse erkennen (Obstacle </w:t>
+      </w:r>
+      <w:proofErr w:type="spellStart"/>
+      <w:r>
+        <w:t>Avoidance</w:t>
+      </w:r>
+      <w:proofErr w:type="spellEnd"/>
+      <w:r>
+        <w:t xml:space="preserve"> Module)</w:t>
+      </w:r>
+      <w:bookmarkEnd w:id="14"/>
+    </w:p>
+    <w:p/>
+    <w:p>
+      <w:pPr>
+        <w:pStyle w:val="berschrift1"/>
+      </w:pPr>
+      <w:bookmarkStart w:id="15" w:name="_Toc195110761"/>
+      <w:r>
+        <w:lastRenderedPageBreak/>
+        <w:t>Ergänzende Tipps</w:t>
+      </w:r>
+      <w:bookmarkEnd w:id="15"/>
+    </w:p>
+    <w:p>
+      <w:pPr>
+        <w:pStyle w:val="berschrift2"/>
+      </w:pPr>
+      <w:bookmarkStart w:id="16" w:name="_Toc195110762"/>
+      <w:r>
+        <w:t>Betrieb des Raspberry PI Pico ohne Rechner (</w:t>
+      </w:r>
+      <w:proofErr w:type="spellStart"/>
+      <w:r>
+        <w:t>Standalone</w:t>
+      </w:r>
+      <w:proofErr w:type="spellEnd"/>
+      <w:r>
+        <w:t>-Betrieb)</w:t>
+      </w:r>
+      <w:bookmarkEnd w:id="16"/>
+    </w:p>
+    <w:p>
+      <w:pPr>
+        <w:pStyle w:val="berschrift3"/>
+      </w:pPr>
+      <w:bookmarkStart w:id="17" w:name="_Toc195110763"/>
+      <w:r>
+        <w:t>Stromversorgung</w:t>
+      </w:r>
+      <w:bookmarkEnd w:id="17"/>
+    </w:p>
+    <w:p/>
+    <w:p>
+      <w:pPr>
+        <w:pStyle w:val="berschrift3"/>
+      </w:pPr>
+      <w:bookmarkStart w:id="18" w:name="_Toc195110764"/>
+      <w:r>
+        <w:t>Programmcode automatisch beim Einschalten starten</w:t>
+      </w:r>
+      <w:bookmarkEnd w:id="18"/>
+    </w:p>
+    <w:p/>
+    <w:p>
+      <w:pPr>
+        <w:pStyle w:val="berschrift3"/>
+      </w:pPr>
+      <w:bookmarkStart w:id="19" w:name="_Toc195110765"/>
+      <w:r>
+        <w:t>Strom sparen</w:t>
+      </w:r>
+      <w:bookmarkEnd w:id="19"/>
+    </w:p>
+    <w:p/>
+    <w:p/>
+    <w:p>
+      <w:pPr>
+        <w:rPr>
+          <w:rFonts w:asciiTheme="majorHAnsi" w:eastAsiaTheme="majorEastAsia" w:hAnsiTheme="majorHAnsi" w:cstheme="majorBidi"/>
+          <w:color w:val="0F4761" w:themeColor="accent1" w:themeShade="BF"/>
+          <w:sz w:val="40"/>
+          <w:szCs w:val="40"/>
+        </w:rPr>
+      </w:pPr>
+      <w:r>
+        <w:br w:type="page"/>
+      </w:r>
+    </w:p>
+    <w:p>
+      <w:pPr>
+        <w:pStyle w:val="berschrift1"/>
+      </w:pPr>
+      <w:bookmarkStart w:id="20" w:name="_Toc195110766"/>
       <w:r>
         <w:lastRenderedPageBreak/>
         <w:t>Literatur und Links</w:t>
       </w:r>
+      <w:bookmarkEnd w:id="20"/>
     </w:p>
     <w:p>
       <w:pPr>
@@ -92,7 +1939,7 @@
           <w:numId w:val="1"/>
         </w:numPr>
       </w:pPr>
-      <w:hyperlink r:id="rId5" w:history="1">
+      <w:hyperlink r:id="rId6" w:history="1">
         <w:r>
           <w:rPr>
             <w:rStyle w:val="Hyperlink"/>
@@ -132,7 +1979,7 @@
           <w:numId w:val="1"/>
         </w:numPr>
       </w:pPr>
-      <w:hyperlink r:id="rId6" w:history="1">
+      <w:hyperlink r:id="rId7" w:history="1">
         <w:r>
           <w:rPr>
             <w:rStyle w:val="Hyperlink"/>
@@ -143,7 +1990,7 @@
       <w:r>
         <w:t xml:space="preserve"> - insbesondere die spezifische Seite zum Raspberry Pi Pico: </w:t>
       </w:r>
-      <w:hyperlink r:id="rId7" w:history="1">
+      <w:hyperlink r:id="rId8" w:history="1">
         <w:r>
           <w:rPr>
             <w:rStyle w:val="Hyperlink"/>
@@ -795,7 +2642,6 @@
     <w:next w:val="Standard"/>
     <w:link w:val="berschrift2Zchn"/>
     <w:uiPriority w:val="9"/>
-    <w:semiHidden/>
     <w:unhideWhenUsed/>
     <w:qFormat/>
     <w:rsid w:val="002322CD"/>
@@ -818,7 +2664,6 @@
     <w:next w:val="Standard"/>
     <w:link w:val="berschrift3Zchn"/>
     <w:uiPriority w:val="9"/>
-    <w:semiHidden/>
     <w:unhideWhenUsed/>
     <w:qFormat/>
     <w:rsid w:val="002322CD"/>
@@ -1012,7 +2857,6 @@
     <w:basedOn w:val="Absatz-Standardschriftart"/>
     <w:link w:val="berschrift2"/>
     <w:uiPriority w:val="9"/>
-    <w:semiHidden/>
     <w:rsid w:val="002322CD"/>
     <w:rPr>
       <w:rFonts w:asciiTheme="majorHAnsi" w:eastAsiaTheme="majorEastAsia" w:hAnsiTheme="majorHAnsi" w:cstheme="majorBidi"/>
@@ -1026,7 +2870,6 @@
     <w:basedOn w:val="Absatz-Standardschriftart"/>
     <w:link w:val="berschrift3"/>
     <w:uiPriority w:val="9"/>
-    <w:semiHidden/>
     <w:rsid w:val="002322CD"/>
     <w:rPr>
       <w:rFonts w:eastAsiaTheme="majorEastAsia" w:cstheme="majorBidi"/>
@@ -1306,6 +3149,64 @@
       <w:color w:val="605E5C"/>
       <w:shd w:val="clear" w:color="auto" w:fill="E1DFDD"/>
     </w:rPr>
+  </w:style>
+  <w:style w:type="paragraph" w:styleId="Inhaltsverzeichnisberschrift">
+    <w:name w:val="TOC Heading"/>
+    <w:basedOn w:val="berschrift1"/>
+    <w:next w:val="Standard"/>
+    <w:uiPriority w:val="39"/>
+    <w:unhideWhenUsed/>
+    <w:qFormat/>
+    <w:rsid w:val="007B226F"/>
+    <w:pPr>
+      <w:spacing w:before="240" w:after="0" w:line="259" w:lineRule="auto"/>
+      <w:outlineLvl w:val="9"/>
+    </w:pPr>
+    <w:rPr>
+      <w:kern w:val="0"/>
+      <w:sz w:val="32"/>
+      <w:szCs w:val="32"/>
+      <w:lang w:eastAsia="de-DE"/>
+      <w14:ligatures w14:val="none"/>
+    </w:rPr>
+  </w:style>
+  <w:style w:type="paragraph" w:styleId="Verzeichnis1">
+    <w:name w:val="toc 1"/>
+    <w:basedOn w:val="Standard"/>
+    <w:next w:val="Standard"/>
+    <w:autoRedefine/>
+    <w:uiPriority w:val="39"/>
+    <w:unhideWhenUsed/>
+    <w:rsid w:val="007B226F"/>
+    <w:pPr>
+      <w:spacing w:after="100"/>
+    </w:pPr>
+  </w:style>
+  <w:style w:type="paragraph" w:styleId="Verzeichnis2">
+    <w:name w:val="toc 2"/>
+    <w:basedOn w:val="Standard"/>
+    <w:next w:val="Standard"/>
+    <w:autoRedefine/>
+    <w:uiPriority w:val="39"/>
+    <w:unhideWhenUsed/>
+    <w:rsid w:val="007B226F"/>
+    <w:pPr>
+      <w:spacing w:after="100"/>
+      <w:ind w:left="240"/>
+    </w:pPr>
+  </w:style>
+  <w:style w:type="paragraph" w:styleId="Verzeichnis3">
+    <w:name w:val="toc 3"/>
+    <w:basedOn w:val="Standard"/>
+    <w:next w:val="Standard"/>
+    <w:autoRedefine/>
+    <w:uiPriority w:val="39"/>
+    <w:unhideWhenUsed/>
+    <w:rsid w:val="007B226F"/>
+    <w:pPr>
+      <w:spacing w:after="100"/>
+      <w:ind w:left="480"/>
+    </w:pPr>
   </w:style>
 </w:styles>
 </file>
@@ -1603,4 +3504,16 @@
     </a:ext>
   </a:extLst>
 </a:theme>
+</file>
+
+<file path=customXml/item1.xml><?xml version="1.0" encoding="utf-8"?>
+<b:Sources xmlns:b="http://schemas.openxmlformats.org/officeDocument/2006/bibliography" xmlns="http://schemas.openxmlformats.org/officeDocument/2006/bibliography" SelectedStyle="\APASixthEditionOfficeOnline.xsl" StyleName="APA" Version="6"/>
+</file>
+
+<file path=customXml/itemProps1.xml><?xml version="1.0" encoding="utf-8"?>
+<ds:datastoreItem xmlns:ds="http://schemas.openxmlformats.org/officeDocument/2006/customXml" ds:itemID="{33F84BEE-990C-4870-9F45-76EEDF27C81C}">
+  <ds:schemaRefs>
+    <ds:schemaRef ds:uri="http://schemas.openxmlformats.org/officeDocument/2006/bibliography"/>
+  </ds:schemaRefs>
+</ds:datastoreItem>
 </file>
</xml_diff>